<commit_message>
Include additional rules, linking README to sharing
</commit_message>
<xml_diff>
--- a/DAP/Share-1.0.docx
+++ b/DAP/Share-1.0.docx
@@ -48,8 +48,8 @@
       <w:tblGrid>
         <w:gridCol w:w="1806"/>
         <w:gridCol w:w="995"/>
-        <w:gridCol w:w="4758"/>
-        <w:gridCol w:w="2302"/>
+        <w:gridCol w:w="4759"/>
+        <w:gridCol w:w="2301"/>
       </w:tblGrid>
       <w:tr>
         <w:trPr/>
@@ -75,24 +75,24 @@
             <w:r>
               <w:rPr/>
             </w:r>
-            <w:bookmarkStart w:id="1" w:name="italic5"/>
-            <w:bookmarkStart w:id="2" w:name="italic4"/>
-            <w:bookmarkStart w:id="3" w:name="bold4"/>
-            <w:bookmarkStart w:id="4" w:name="italic3"/>
+            <w:bookmarkStart w:id="1" w:name="bold1"/>
+            <w:bookmarkStart w:id="2" w:name="italic1"/>
+            <w:bookmarkStart w:id="3" w:name="bold2"/>
+            <w:bookmarkStart w:id="4" w:name="italic2"/>
             <w:bookmarkStart w:id="5" w:name="bold3"/>
-            <w:bookmarkStart w:id="6" w:name="italic2"/>
-            <w:bookmarkStart w:id="7" w:name="bold2"/>
-            <w:bookmarkStart w:id="8" w:name="italic1"/>
-            <w:bookmarkStart w:id="9" w:name="bold1"/>
-            <w:bookmarkStart w:id="10" w:name="italic5"/>
-            <w:bookmarkStart w:id="11" w:name="italic4"/>
-            <w:bookmarkStart w:id="12" w:name="bold4"/>
-            <w:bookmarkStart w:id="13" w:name="italic3"/>
+            <w:bookmarkStart w:id="6" w:name="italic3"/>
+            <w:bookmarkStart w:id="7" w:name="bold4"/>
+            <w:bookmarkStart w:id="8" w:name="italic4"/>
+            <w:bookmarkStart w:id="9" w:name="italic5"/>
+            <w:bookmarkStart w:id="10" w:name="bold1"/>
+            <w:bookmarkStart w:id="11" w:name="italic1"/>
+            <w:bookmarkStart w:id="12" w:name="bold2"/>
+            <w:bookmarkStart w:id="13" w:name="italic2"/>
             <w:bookmarkStart w:id="14" w:name="bold3"/>
-            <w:bookmarkStart w:id="15" w:name="italic2"/>
-            <w:bookmarkStart w:id="16" w:name="bold2"/>
-            <w:bookmarkStart w:id="17" w:name="italic1"/>
-            <w:bookmarkStart w:id="18" w:name="bold1"/>
+            <w:bookmarkStart w:id="15" w:name="italic3"/>
+            <w:bookmarkStart w:id="16" w:name="bold4"/>
+            <w:bookmarkStart w:id="17" w:name="italic4"/>
+            <w:bookmarkStart w:id="18" w:name="italic5"/>
             <w:bookmarkEnd w:id="10"/>
             <w:bookmarkEnd w:id="11"/>
             <w:bookmarkEnd w:id="12"/>
@@ -138,7 +138,7 @@
         </w:tc>
         <w:tc>
           <w:tcPr>
-            <w:tcW w:w="4758" w:type="dxa"/>
+            <w:tcW w:w="4759" w:type="dxa"/>
             <w:tcBorders>
               <w:left w:val="single" w:sz="4" w:space="0" w:color="000000"/>
               <w:bottom w:val="single" w:sz="4" w:space="0" w:color="000000"/>
@@ -171,7 +171,7 @@
         </w:tc>
         <w:tc>
           <w:tcPr>
-            <w:tcW w:w="2302" w:type="dxa"/>
+            <w:tcW w:w="2301" w:type="dxa"/>
             <w:tcBorders>
               <w:left w:val="single" w:sz="4" w:space="0" w:color="000000"/>
               <w:bottom w:val="single" w:sz="4" w:space="0" w:color="000000"/>
@@ -294,7 +294,7 @@
         </w:tc>
         <w:tc>
           <w:tcPr>
-            <w:tcW w:w="4758" w:type="dxa"/>
+            <w:tcW w:w="4759" w:type="dxa"/>
             <w:tcBorders>
               <w:top w:val="single" w:sz="4" w:space="0" w:color="000000"/>
               <w:left w:val="single" w:sz="4" w:space="0" w:color="000000"/>
@@ -327,7 +327,7 @@
         </w:tc>
         <w:tc>
           <w:tcPr>
-            <w:tcW w:w="2302" w:type="dxa"/>
+            <w:tcW w:w="2301" w:type="dxa"/>
             <w:tcBorders>
               <w:top w:val="single" w:sz="4" w:space="0" w:color="000000"/>
               <w:left w:val="single" w:sz="4" w:space="0" w:color="000000"/>
@@ -445,7 +445,7 @@
         </w:tc>
         <w:tc>
           <w:tcPr>
-            <w:tcW w:w="4758" w:type="dxa"/>
+            <w:tcW w:w="4759" w:type="dxa"/>
             <w:tcBorders>
               <w:top w:val="single" w:sz="4" w:space="0" w:color="000000"/>
               <w:left w:val="single" w:sz="4" w:space="0" w:color="000000"/>
@@ -490,7 +490,7 @@
         </w:tc>
         <w:tc>
           <w:tcPr>
-            <w:tcW w:w="2302" w:type="dxa"/>
+            <w:tcW w:w="2301" w:type="dxa"/>
             <w:tcBorders>
               <w:top w:val="single" w:sz="4" w:space="0" w:color="000000"/>
               <w:left w:val="single" w:sz="4" w:space="0" w:color="000000"/>
@@ -608,7 +608,7 @@
         </w:tc>
         <w:tc>
           <w:tcPr>
-            <w:tcW w:w="4758" w:type="dxa"/>
+            <w:tcW w:w="4759" w:type="dxa"/>
             <w:tcBorders>
               <w:top w:val="single" w:sz="4" w:space="0" w:color="000000"/>
               <w:left w:val="single" w:sz="4" w:space="0" w:color="000000"/>
@@ -647,13 +647,13 @@
                 <w:szCs w:val="20"/>
                 <w:lang w:val="en-GB" w:eastAsia="en-US" w:bidi="ar-SA"/>
               </w:rPr>
-              <w:t xml:space="preserve">(a) You are encouraged to include the data extract used for analysis, especially if source data cannot be published,</w:t>
+              <w:t xml:space="preserve">You are encouraged to include the data extract used for analysis, especially if source data cannot be published,</w:t>
             </w:r>
           </w:p>
         </w:tc>
         <w:tc>
           <w:tcPr>
-            <w:tcW w:w="2302" w:type="dxa"/>
+            <w:tcW w:w="2301" w:type="dxa"/>
             <w:tcBorders>
               <w:top w:val="single" w:sz="4" w:space="0" w:color="000000"/>
               <w:left w:val="single" w:sz="4" w:space="0" w:color="000000"/>
@@ -724,8 +724,8 @@
               </w:rPr>
               <w:t>Format</w:t>
             </w:r>
-            <w:bookmarkStart w:id="20" w:name="italic11"/>
-            <w:bookmarkStart w:id="21" w:name="bold10"/>
+            <w:bookmarkStart w:id="20" w:name="bold10"/>
+            <w:bookmarkStart w:id="21" w:name="italic11"/>
           </w:p>
         </w:tc>
         <w:tc>
@@ -773,7 +773,7 @@
         </w:tc>
         <w:tc>
           <w:tcPr>
-            <w:tcW w:w="4758" w:type="dxa"/>
+            <w:tcW w:w="4759" w:type="dxa"/>
             <w:tcBorders>
               <w:top w:val="single" w:sz="4" w:space="0" w:color="000000"/>
               <w:left w:val="single" w:sz="4" w:space="0" w:color="000000"/>
@@ -818,7 +818,7 @@
         </w:tc>
         <w:tc>
           <w:tcPr>
-            <w:tcW w:w="2302" w:type="dxa"/>
+            <w:tcW w:w="2301" w:type="dxa"/>
             <w:tcBorders>
               <w:top w:val="single" w:sz="4" w:space="0" w:color="000000"/>
               <w:left w:val="single" w:sz="4" w:space="0" w:color="000000"/>
@@ -923,8 +923,8 @@
               </w:rPr>
               <w:t>Data transformation</w:t>
             </w:r>
-            <w:bookmarkStart w:id="22" w:name="italic13"/>
-            <w:bookmarkStart w:id="23" w:name="bold12"/>
+            <w:bookmarkStart w:id="22" w:name="bold12"/>
+            <w:bookmarkStart w:id="23" w:name="italic13"/>
           </w:p>
         </w:tc>
         <w:tc>
@@ -964,7 +964,7 @@
         </w:tc>
         <w:tc>
           <w:tcPr>
-            <w:tcW w:w="4758" w:type="dxa"/>
+            <w:tcW w:w="4759" w:type="dxa"/>
             <w:tcBorders>
               <w:top w:val="single" w:sz="4" w:space="0" w:color="000000"/>
               <w:left w:val="single" w:sz="4" w:space="0" w:color="000000"/>
@@ -1000,7 +1000,7 @@
         </w:tc>
         <w:tc>
           <w:tcPr>
-            <w:tcW w:w="2302" w:type="dxa"/>
+            <w:tcW w:w="2301" w:type="dxa"/>
             <w:tcBorders>
               <w:top w:val="single" w:sz="4" w:space="0" w:color="000000"/>
               <w:left w:val="single" w:sz="4" w:space="0" w:color="000000"/>
@@ -1093,7 +1093,7 @@
         </w:tc>
         <w:tc>
           <w:tcPr>
-            <w:tcW w:w="4758" w:type="dxa"/>
+            <w:tcW w:w="4759" w:type="dxa"/>
             <w:tcBorders>
               <w:top w:val="single" w:sz="4" w:space="0" w:color="000000"/>
               <w:left w:val="single" w:sz="4" w:space="0" w:color="000000"/>
@@ -1124,7 +1124,7 @@
         </w:tc>
         <w:tc>
           <w:tcPr>
-            <w:tcW w:w="2302" w:type="dxa"/>
+            <w:tcW w:w="2301" w:type="dxa"/>
             <w:tcBorders>
               <w:top w:val="single" w:sz="4" w:space="0" w:color="000000"/>
               <w:left w:val="single" w:sz="4" w:space="0" w:color="000000"/>
@@ -1146,10 +1146,10 @@
             <w:r>
               <w:rPr/>
             </w:r>
-            <w:bookmarkStart w:id="24" w:name="italic14"/>
-            <w:bookmarkStart w:id="25" w:name="bold13"/>
-            <w:bookmarkStart w:id="26" w:name="italic14"/>
-            <w:bookmarkStart w:id="27" w:name="bold13"/>
+            <w:bookmarkStart w:id="24" w:name="bold13"/>
+            <w:bookmarkStart w:id="25" w:name="italic14"/>
+            <w:bookmarkStart w:id="26" w:name="bold13"/>
+            <w:bookmarkStart w:id="27" w:name="italic14"/>
             <w:bookmarkEnd w:id="26"/>
             <w:bookmarkEnd w:id="27"/>
           </w:p>
@@ -1217,7 +1217,7 @@
         </w:tc>
         <w:tc>
           <w:tcPr>
-            <w:tcW w:w="4758" w:type="dxa"/>
+            <w:tcW w:w="4759" w:type="dxa"/>
             <w:tcBorders>
               <w:top w:val="single" w:sz="4" w:space="0" w:color="000000"/>
               <w:left w:val="single" w:sz="4" w:space="0" w:color="000000"/>
@@ -1248,7 +1248,7 @@
         </w:tc>
         <w:tc>
           <w:tcPr>
-            <w:tcW w:w="2302" w:type="dxa"/>
+            <w:tcW w:w="2301" w:type="dxa"/>
             <w:tcBorders>
               <w:top w:val="single" w:sz="4" w:space="0" w:color="000000"/>
               <w:left w:val="single" w:sz="4" w:space="0" w:color="000000"/>
@@ -1378,14 +1378,14 @@
                 <w:szCs w:val="20"/>
                 <w:lang w:val="en-GB" w:eastAsia="en-US" w:bidi="ar-SA"/>
               </w:rPr>
-              <w:t xml:space="preserve">8</w:t>
+              <w:t>8</w:t>
             </w:r>
             <w:bookmarkEnd w:id="28"/>
           </w:p>
         </w:tc>
         <w:tc>
           <w:tcPr>
-            <w:tcW w:w="4758" w:type="dxa"/>
+            <w:tcW w:w="4759" w:type="dxa"/>
             <w:tcBorders>
               <w:top w:val="single" w:sz="4" w:space="0" w:color="000000"/>
               <w:left w:val="single" w:sz="4" w:space="0" w:color="000000"/>
@@ -1416,7 +1416,7 @@
         </w:tc>
         <w:tc>
           <w:tcPr>
-            <w:tcW w:w="2302" w:type="dxa"/>
+            <w:tcW w:w="2301" w:type="dxa"/>
             <w:tcBorders>
               <w:top w:val="single" w:sz="4" w:space="0" w:color="000000"/>
               <w:left w:val="single" w:sz="4" w:space="0" w:color="000000"/>
@@ -1514,14 +1514,14 @@
                 <w:szCs w:val="20"/>
                 <w:lang w:val="en-GB" w:eastAsia="en-US" w:bidi="ar-SA"/>
               </w:rPr>
-              <w:t xml:space="preserve">9</w:t>
+              <w:t>9</w:t>
             </w:r>
             <w:bookmarkEnd w:id="29"/>
           </w:p>
         </w:tc>
         <w:tc>
           <w:tcPr>
-            <w:tcW w:w="4758" w:type="dxa"/>
+            <w:tcW w:w="4759" w:type="dxa"/>
             <w:tcBorders>
               <w:top w:val="single" w:sz="4" w:space="0" w:color="000000"/>
               <w:left w:val="single" w:sz="4" w:space="0" w:color="000000"/>
@@ -1546,15 +1546,171 @@
               <w:rPr>
                 <w:sz w:val="20"/>
               </w:rPr>
-              <w:t xml:space="preserve">(a) Save all the output of the analysis in some standard, non-proprietary format into the replication package.</w:t>
+              <w:t xml:space="preserve">Save all the output of the analysis in some standard, non-proprietary format into the replication package.</w:t>
             </w:r>
           </w:p>
         </w:tc>
         <w:tc>
           <w:tcPr>
-            <w:tcW w:w="2302" w:type="dxa"/>
+            <w:tcW w:w="2301" w:type="dxa"/>
             <w:tcBorders>
               <w:top w:val="single" w:sz="4" w:space="0" w:color="000000"/>
+              <w:left w:val="single" w:sz="4" w:space="0" w:color="000000"/>
+              <w:bottom w:val="single" w:sz="4" w:space="0" w:color="000000"/>
+              <w:insideH w:val="single" w:sz="4" w:space="0" w:color="000000"/>
+            </w:tcBorders>
+            <w:shd w:fill="auto" w:val="clear"/>
+          </w:tcPr>
+          <w:p>
+            <w:pPr>
+              <w:pStyle w:val="Normal"/>
+              <w:tabs>
+                <w:tab w:val="clear" w:pos="720"/>
+                <w:tab w:val="left" w:pos="5400" w:leader="none"/>
+              </w:tabs>
+              <w:spacing w:before="0" w:after="200"/>
+              <w:rPr>
+                <w:sz w:val="20"/>
+              </w:rPr>
+            </w:pPr>
+            <w:r>
+              <w:rPr>
+                <w:sz w:val="20"/>
+              </w:rPr>
+            </w:r>
+          </w:p>
+        </w:tc>
+      </w:tr>
+      <w:tr>
+        <w:trPr/>
+        <w:tc>
+          <w:tcPr>
+            <w:tcW w:w="1806" w:type="dxa"/>
+            <w:tcBorders>
+              <w:top w:val="single" w:sz="4" w:space="0" w:color="000000"/>
+              <w:bottom w:val="single" w:sz="4" w:space="0" w:color="000000"/>
+              <w:insideH w:val="single" w:sz="4" w:space="0" w:color="000000"/>
+            </w:tcBorders>
+            <w:shd w:fill="auto" w:val="clear"/>
+          </w:tcPr>
+          <w:p>
+            <w:pPr>
+              <w:pStyle w:val="Normal"/>
+              <w:tabs>
+                <w:tab w:val="clear" w:pos="720"/>
+                <w:tab w:val="left" w:pos="5400" w:leader="none"/>
+              </w:tabs>
+              <w:spacing w:before="0" w:after="200"/>
+              <w:rPr>
+                <w:rFonts w:ascii="Times New Roman" w:hAnsi="Times New Roman" w:eastAsia="Times New Roman" w:cs="Times New Roman"/>
+                <w:color w:val="auto"/>
+                <w:kern w:val="0"/>
+                <w:sz w:val="20"/>
+                <w:szCs w:val="20"/>
+                <w:lang w:val="en-GB" w:eastAsia="en-US" w:bidi="ar-SA"/>
+              </w:rPr>
+            </w:pPr>
+            <w:r>
+              <w:rPr>
+                <w:rFonts w:eastAsia="Times New Roman" w:cs="Times New Roman"/>
+                <w:color w:val="auto"/>
+                <w:kern w:val="0"/>
+                <w:sz w:val="20"/>
+                <w:szCs w:val="20"/>
+                <w:lang w:val="en-GB" w:eastAsia="en-US" w:bidi="ar-SA"/>
+              </w:rPr>
+              <w:t>README</w:t>
+            </w:r>
+          </w:p>
+        </w:tc>
+        <w:tc>
+          <w:tcPr>
+            <w:tcW w:w="995" w:type="dxa"/>
+            <w:tcBorders>
+              <w:top w:val="single" w:sz="4" w:space="0" w:color="000000"/>
+              <w:bottom w:val="single" w:sz="4" w:space="0" w:color="000000"/>
+              <w:insideH w:val="single" w:sz="4" w:space="0" w:color="000000"/>
+            </w:tcBorders>
+            <w:shd w:fill="auto" w:val="clear"/>
+          </w:tcPr>
+          <w:p>
+            <w:pPr>
+              <w:pStyle w:val="Normal"/>
+              <w:tabs>
+                <w:tab w:val="clear" w:pos="720"/>
+                <w:tab w:val="left" w:pos="5400" w:leader="none"/>
+              </w:tabs>
+              <w:spacing w:before="0" w:after="200"/>
+              <w:jc w:val="center"/>
+              <w:rPr>
+                <w:rFonts w:ascii="Times New Roman" w:hAnsi="Times New Roman" w:eastAsia="Times New Roman" w:cs="Times New Roman"/>
+                <w:color w:val="auto"/>
+                <w:kern w:val="0"/>
+                <w:sz w:val="20"/>
+                <w:szCs w:val="20"/>
+                <w:lang w:val="en-GB" w:eastAsia="en-US" w:bidi="ar-SA"/>
+              </w:rPr>
+            </w:pPr>
+            <w:r>
+              <w:rPr>
+                <w:rFonts w:eastAsia="Times New Roman" w:cs="Times New Roman"/>
+                <w:color w:val="auto"/>
+                <w:kern w:val="0"/>
+                <w:sz w:val="20"/>
+                <w:szCs w:val="20"/>
+                <w:lang w:val="en-GB" w:eastAsia="en-US" w:bidi="ar-SA"/>
+              </w:rPr>
+              <w:t>10</w:t>
+            </w:r>
+          </w:p>
+        </w:tc>
+        <w:tc>
+          <w:tcPr>
+            <w:tcW w:w="4759" w:type="dxa"/>
+            <w:tcBorders>
+              <w:top w:val="single" w:sz="4" w:space="0" w:color="000000"/>
+              <w:left w:val="single" w:sz="4" w:space="0" w:color="000000"/>
+              <w:bottom w:val="single" w:sz="4" w:space="0" w:color="000000"/>
+              <w:right w:val="single" w:sz="4" w:space="0" w:color="000000"/>
+              <w:insideH w:val="single" w:sz="4" w:space="0" w:color="000000"/>
+              <w:insideV w:val="single" w:sz="4" w:space="0" w:color="000000"/>
+            </w:tcBorders>
+            <w:shd w:fill="auto" w:val="clear"/>
+          </w:tcPr>
+          <w:p>
+            <w:pPr>
+              <w:pStyle w:val="Normal"/>
+              <w:tabs>
+                <w:tab w:val="clear" w:pos="720"/>
+                <w:tab w:val="left" w:pos="5400" w:leader="none"/>
+              </w:tabs>
+              <w:spacing w:before="0" w:after="200"/>
+              <w:rPr>
+                <w:rFonts w:ascii="Times New Roman" w:hAnsi="Times New Roman" w:eastAsia="Times New Roman" w:cs="Times New Roman"/>
+                <w:color w:val="auto"/>
+                <w:kern w:val="0"/>
+                <w:sz w:val="20"/>
+                <w:szCs w:val="20"/>
+                <w:lang w:val="en-GB" w:eastAsia="en-US" w:bidi="ar-SA"/>
+              </w:rPr>
+            </w:pPr>
+            <w:r>
+              <w:rPr>
+                <w:rFonts w:eastAsia="Times New Roman" w:cs="Times New Roman"/>
+                <w:color w:val="auto"/>
+                <w:kern w:val="0"/>
+                <w:sz w:val="20"/>
+                <w:szCs w:val="20"/>
+                <w:lang w:val="en-GB" w:eastAsia="en-US" w:bidi="ar-SA"/>
+              </w:rPr>
+              <w:t xml:space="preserve">As part of the archive, provide a single README file listing all included files and documenting the purpose, format, and provenance of each file provided, as well as instructing a user on how replication can be conducted.</w:t>
+            </w:r>
+          </w:p>
+        </w:tc>
+        <w:tc>
+          <w:tcPr>
+            <w:tcW w:w="2301" w:type="dxa"/>
+            <w:tcBorders>
               <w:left w:val="single" w:sz="4" w:space="0" w:color="000000"/>
               <w:bottom w:val="single" w:sz="4" w:space="0" w:color="000000"/>
               <w:insideH w:val="single" w:sz="4" w:space="0" w:color="000000"/>
@@ -1635,8 +1791,8 @@
               <w:spacing w:before="0" w:after="200"/>
               <w:rPr/>
             </w:pPr>
-            <w:bookmarkStart w:id="30" w:name="bold46"/>
-            <w:bookmarkStart w:id="31" w:name="italic45"/>
+            <w:bookmarkStart w:id="30" w:name="italic45"/>
+            <w:bookmarkStart w:id="31" w:name="bold46"/>
             <w:bookmarkEnd w:id="30"/>
             <w:bookmarkEnd w:id="31"/>
             <w:r>
@@ -1673,13 +1829,13 @@
               <w:rPr>
                 <w:sz w:val="20"/>
               </w:rPr>
-              <w:t xml:space="preserve">10</w:t>
+              <w:t>10</w:t>
             </w:r>
           </w:p>
         </w:tc>
         <w:tc>
           <w:tcPr>
-            <w:tcW w:w="4758" w:type="dxa"/>
+            <w:tcW w:w="4759" w:type="dxa"/>
             <w:tcBorders>
               <w:top w:val="single" w:sz="4" w:space="0" w:color="000000"/>
               <w:left w:val="single" w:sz="4" w:space="0" w:color="000000"/>
@@ -1710,7 +1866,7 @@
         </w:tc>
         <w:tc>
           <w:tcPr>
-            <w:tcW w:w="2302" w:type="dxa"/>
+            <w:tcW w:w="2301" w:type="dxa"/>
             <w:tcBorders>
               <w:top w:val="single" w:sz="4" w:space="0" w:color="000000"/>
               <w:left w:val="single" w:sz="4" w:space="0" w:color="000000"/>
@@ -1790,7 +1946,7 @@
               <wp:positionV relativeFrom="paragraph">
                 <wp:posOffset>635</wp:posOffset>
               </wp:positionV>
-              <wp:extent cx="73660" cy="145415"/>
+              <wp:extent cx="74295" cy="145415"/>
               <wp:effectExtent l="0" t="0" r="0" b="0"/>
               <wp:wrapSquare wrapText="largest"/>
               <wp:docPr id="1" name="Frame1"/>
@@ -1801,7 +1957,7 @@
                     <wps:spPr>
                       <a:xfrm>
                         <a:off x="0" y="0"/>
-                        <a:ext cx="73080" cy="144720"/>
+                        <a:ext cx="73800" cy="144720"/>
                       </a:xfrm>
                       <a:prstGeom prst="rect">
                         <a:avLst/>
@@ -1874,7 +2030,7 @@
         </mc:Choice>
         <mc:Fallback>
           <w:pict>
-            <v:rect id="shape_0" ID="Frame1" stroked="f" style="position:absolute;margin-left:238.05pt;margin-top:0.05pt;width:5.7pt;height:11.35pt;mso-position-horizontal:center;mso-position-horizontal-relative:margin">
+            <v:rect id="shape_0" ID="Frame1" stroked="f" style="position:absolute;margin-left:238.05pt;margin-top:0.05pt;width:5.75pt;height:11.35pt;mso-position-horizontal:center;mso-position-horizontal-relative:margin">
               <w10:wrap type="square"/>
               <v:fill o:detectmouseclick="t" on="false"/>
               <v:stroke color="#3465a4" joinstyle="round" endcap="flat"/>

</xml_diff>